<commit_message>
try with reconstructed centers clustering
</commit_message>
<xml_diff>
--- a/venv/src/ICW2/product quantization method icw/What is codebook.docx
+++ b/venv/src/ICW2/product quantization method icw/What is codebook.docx
@@ -170,19 +170,40 @@
     </w:p>
     <w:p>
       <w:pPr>
-        <w:pStyle w:val="PlainText"/>
-        <w:rPr>
-          <w:rFonts w:ascii="Times" w:hAnsi="Times" w:cs="Courier New"/>
-        </w:rPr>
-      </w:pPr>
-    </w:p>
-    <w:p>
-      <w:pPr>
-        <w:pStyle w:val="PlainText"/>
-        <w:rPr>
-          <w:rFonts w:ascii="Times" w:hAnsi="Times" w:cs="Courier New"/>
-        </w:rPr>
-      </w:pPr>
+        <w:pStyle w:val="NormalWeb"/>
+      </w:pPr>
+      <w:r>
+        <w:rPr>
+          <w:rFonts w:ascii="CMSY10" w:hAnsi="CMSY10"/>
+          <w:sz w:val="20"/>
+          <w:szCs w:val="20"/>
+        </w:rPr>
+        <w:t>O</w:t>
+      </w:r>
+      <w:r>
+        <w:rPr>
+          <w:rFonts w:ascii="CMR10" w:hAnsi="CMR10"/>
+          <w:sz w:val="20"/>
+          <w:szCs w:val="20"/>
+        </w:rPr>
+        <w:t>(</w:t>
+      </w:r>
+      <w:r>
+        <w:rPr>
+          <w:rFonts w:ascii="CMMI10" w:hAnsi="CMMI10"/>
+          <w:sz w:val="20"/>
+          <w:szCs w:val="20"/>
+        </w:rPr>
+        <w:t xml:space="preserve">DK/M </w:t>
+      </w:r>
+      <w:r>
+        <w:rPr>
+          <w:rFonts w:ascii="CMR10" w:hAnsi="CMR10"/>
+          <w:sz w:val="20"/>
+          <w:szCs w:val="20"/>
+        </w:rPr>
+        <w:t xml:space="preserve">) </w:t>
+      </w:r>
     </w:p>
     <w:p>
       <w:pPr>
@@ -327,16 +348,143 @@
     <w:p>
       <w:pPr>
         <w:pStyle w:val="PlainText"/>
-        <w:rPr>
-          <w:rFonts w:ascii="Times" w:hAnsi="Times" w:cs="Courier New"/>
-        </w:rPr>
-      </w:pPr>
-      <w:r>
-        <w:rPr>
-          <w:rFonts w:ascii="Times" w:hAnsi="Times" w:cs="Courier New"/>
-        </w:rPr>
-        <w:t>1.1 Encoding</w:t>
-      </w:r>
+        <w:numPr>
+          <w:ilvl w:val="0"/>
+          <w:numId w:val="2"/>
+        </w:numPr>
+        <w:rPr>
+          <w:rFonts w:ascii="Times" w:hAnsi="Times" w:cs="Courier New"/>
+        </w:rPr>
+      </w:pPr>
+      <w:r>
+        <w:rPr>
+          <w:rFonts w:ascii="Times" w:hAnsi="Times" w:cs="Courier New"/>
+        </w:rPr>
+        <w:t>Encoding</w:t>
+      </w:r>
+    </w:p>
+    <w:p>
+      <w:pPr>
+        <w:pStyle w:val="PlainText"/>
+        <w:rPr>
+          <w:rFonts w:ascii="Times" w:hAnsi="Times" w:cs="Courier New"/>
+        </w:rPr>
+      </w:pPr>
+      <w:r>
+        <w:rPr>
+          <w:rFonts w:ascii="Times" w:hAnsi="Times" w:cs="Courier New"/>
+        </w:rPr>
+        <w:drawing>
+          <wp:inline distT="0" distB="0" distL="0" distR="0" wp14:anchorId="5177C19B" wp14:editId="06BA195F">
+            <wp:extent cx="5727700" cy="1399592"/>
+            <wp:effectExtent l="0" t="0" r="0" b="0"/>
+            <wp:docPr id="1" name="Picture 1"/>
+            <wp:cNvGraphicFramePr>
+              <a:graphicFrameLocks xmlns:a="http://schemas.openxmlformats.org/drawingml/2006/main" noChangeAspect="1"/>
+            </wp:cNvGraphicFramePr>
+            <a:graphic xmlns:a="http://schemas.openxmlformats.org/drawingml/2006/main">
+              <a:graphicData uri="http://schemas.openxmlformats.org/drawingml/2006/picture">
+                <pic:pic xmlns:pic="http://schemas.openxmlformats.org/drawingml/2006/picture">
+                  <pic:nvPicPr>
+                    <pic:cNvPr id="1" name=""/>
+                    <pic:cNvPicPr/>
+                  </pic:nvPicPr>
+                  <pic:blipFill>
+                    <a:blip r:embed="rId5"/>
+                    <a:stretch>
+                      <a:fillRect/>
+                    </a:stretch>
+                  </pic:blipFill>
+                  <pic:spPr>
+                    <a:xfrm>
+                      <a:off x="0" y="0"/>
+                      <a:ext cx="5737493" cy="1401985"/>
+                    </a:xfrm>
+                    <a:prstGeom prst="rect">
+                      <a:avLst/>
+                    </a:prstGeom>
+                  </pic:spPr>
+                </pic:pic>
+              </a:graphicData>
+            </a:graphic>
+          </wp:inline>
+        </w:drawing>
+      </w:r>
+    </w:p>
+    <w:p>
+      <w:pPr>
+        <w:pStyle w:val="PlainText"/>
+        <w:rPr>
+          <w:rFonts w:ascii="Times" w:hAnsi="Times" w:cs="Courier New"/>
+          <w:lang w:val="de-DE"/>
+        </w:rPr>
+      </w:pPr>
+      <w:r>
+        <w:rPr>
+          <w:rFonts w:ascii="Times" w:hAnsi="Times" w:cs="Courier New"/>
+          <w:lang w:val="de-DE"/>
+        </w:rPr>
+        <w:t>PROCESS:</w:t>
+      </w:r>
+    </w:p>
+    <w:p>
+      <w:pPr>
+        <w:pStyle w:val="PlainText"/>
+        <w:rPr>
+          <w:rFonts w:ascii="Times" w:hAnsi="Times" w:cs="Courier New"/>
+          <w:lang w:val="de-DE"/>
+        </w:rPr>
+      </w:pPr>
+      <w:r>
+        <w:rPr>
+          <w:rFonts w:ascii="Times" w:hAnsi="Times" w:cs="Courier New"/>
+          <w:lang w:val="de-DE"/>
+        </w:rPr>
+        <w:lastRenderedPageBreak/>
+        <w:drawing>
+          <wp:inline distT="0" distB="0" distL="0" distR="0" wp14:anchorId="3F1E0F29" wp14:editId="08CE3476">
+            <wp:extent cx="5731510" cy="2458085"/>
+            <wp:effectExtent l="0" t="0" r="0" b="5715"/>
+            <wp:docPr id="2" name="Picture 2"/>
+            <wp:cNvGraphicFramePr>
+              <a:graphicFrameLocks xmlns:a="http://schemas.openxmlformats.org/drawingml/2006/main" noChangeAspect="1"/>
+            </wp:cNvGraphicFramePr>
+            <a:graphic xmlns:a="http://schemas.openxmlformats.org/drawingml/2006/main">
+              <a:graphicData uri="http://schemas.openxmlformats.org/drawingml/2006/picture">
+                <pic:pic xmlns:pic="http://schemas.openxmlformats.org/drawingml/2006/picture">
+                  <pic:nvPicPr>
+                    <pic:cNvPr id="1" name=""/>
+                    <pic:cNvPicPr/>
+                  </pic:nvPicPr>
+                  <pic:blipFill>
+                    <a:blip r:embed="rId6"/>
+                    <a:stretch>
+                      <a:fillRect/>
+                    </a:stretch>
+                  </pic:blipFill>
+                  <pic:spPr>
+                    <a:xfrm>
+                      <a:off x="0" y="0"/>
+                      <a:ext cx="5731510" cy="2458085"/>
+                    </a:xfrm>
+                    <a:prstGeom prst="rect">
+                      <a:avLst/>
+                    </a:prstGeom>
+                  </pic:spPr>
+                </pic:pic>
+              </a:graphicData>
+            </a:graphic>
+          </wp:inline>
+        </w:drawing>
+      </w:r>
+    </w:p>
+    <w:p>
+      <w:pPr>
+        <w:pStyle w:val="PlainText"/>
+        <w:rPr>
+          <w:rFonts w:ascii="Times" w:hAnsi="Times" w:cs="Courier New"/>
+        </w:rPr>
+      </w:pPr>
     </w:p>
     <w:p>
       <w:pPr>
@@ -533,57 +681,426 @@
           <w:rFonts w:ascii="Times" w:hAnsi="Times" w:cs="Courier New"/>
         </w:rPr>
       </w:pPr>
-    </w:p>
-    <w:p>
-      <w:pPr>
-        <w:pStyle w:val="PlainText"/>
-        <w:rPr>
-          <w:rFonts w:ascii="Times" w:hAnsi="Times" w:cs="Courier New"/>
-        </w:rPr>
-      </w:pPr>
-    </w:p>
-    <w:p>
-      <w:pPr>
-        <w:pStyle w:val="PlainText"/>
-        <w:rPr>
-          <w:rFonts w:ascii="Times" w:hAnsi="Times" w:cs="Courier New"/>
-        </w:rPr>
-      </w:pPr>
-    </w:p>
-    <w:p>
-      <w:pPr>
-        <w:pStyle w:val="PlainText"/>
-        <w:rPr>
-          <w:rFonts w:ascii="Times" w:hAnsi="Times" w:cs="Courier New"/>
-        </w:rPr>
-      </w:pPr>
-      <w:r>
-        <w:rPr>
-          <w:rFonts w:ascii="Times" w:hAnsi="Times" w:cs="Courier New"/>
-        </w:rPr>
-        <w:t>2. Error product quantization</w:t>
-      </w:r>
-    </w:p>
-    <w:p>
-      <w:pPr>
-        <w:pStyle w:val="PlainText"/>
-        <w:rPr>
-          <w:rFonts w:ascii="Times" w:hAnsi="Times" w:cs="Courier New"/>
-        </w:rPr>
-      </w:pPr>
-    </w:p>
-    <w:p>
-      <w:pPr>
-        <w:pStyle w:val="PlainText"/>
-        <w:rPr>
-          <w:rFonts w:ascii="Times" w:hAnsi="Times" w:cs="Courier New"/>
-        </w:rPr>
-      </w:pPr>
-      <w:r>
-        <w:rPr>
-          <w:rFonts w:ascii="Times" w:hAnsi="Times" w:cs="Courier New"/>
-        </w:rPr>
-        <w:t>3. Problem of product quantization</w:t>
+      <w:r>
+        <w:rPr>
+          <w:rFonts w:ascii="Times" w:hAnsi="Times" w:cs="Courier New"/>
+        </w:rPr>
+        <w:drawing>
+          <wp:inline distT="0" distB="0" distL="0" distR="0" wp14:anchorId="7C5BF4C0" wp14:editId="71CE48FD">
+            <wp:extent cx="5731510" cy="3989070"/>
+            <wp:effectExtent l="0" t="0" r="0" b="0"/>
+            <wp:docPr id="3" name="Picture 3"/>
+            <wp:cNvGraphicFramePr>
+              <a:graphicFrameLocks xmlns:a="http://schemas.openxmlformats.org/drawingml/2006/main" noChangeAspect="1"/>
+            </wp:cNvGraphicFramePr>
+            <a:graphic xmlns:a="http://schemas.openxmlformats.org/drawingml/2006/main">
+              <a:graphicData uri="http://schemas.openxmlformats.org/drawingml/2006/picture">
+                <pic:pic xmlns:pic="http://schemas.openxmlformats.org/drawingml/2006/picture">
+                  <pic:nvPicPr>
+                    <pic:cNvPr id="1" name=""/>
+                    <pic:cNvPicPr/>
+                  </pic:nvPicPr>
+                  <pic:blipFill>
+                    <a:blip r:embed="rId7"/>
+                    <a:stretch>
+                      <a:fillRect/>
+                    </a:stretch>
+                  </pic:blipFill>
+                  <pic:spPr>
+                    <a:xfrm>
+                      <a:off x="0" y="0"/>
+                      <a:ext cx="5731510" cy="3989070"/>
+                    </a:xfrm>
+                    <a:prstGeom prst="rect">
+                      <a:avLst/>
+                    </a:prstGeom>
+                  </pic:spPr>
+                </pic:pic>
+              </a:graphicData>
+            </a:graphic>
+          </wp:inline>
+        </w:drawing>
+      </w:r>
+    </w:p>
+    <w:p>
+      <w:pPr>
+        <w:pStyle w:val="PlainText"/>
+        <w:rPr>
+          <w:rFonts w:ascii="Times" w:hAnsi="Times" w:cs="Courier New"/>
+        </w:rPr>
+      </w:pPr>
+    </w:p>
+    <w:p>
+      <w:pPr>
+        <w:pStyle w:val="PlainText"/>
+        <w:rPr>
+          <w:rFonts w:ascii="Times" w:hAnsi="Times" w:cs="Courier New"/>
+        </w:rPr>
+      </w:pPr>
+    </w:p>
+    <w:p>
+      <w:pPr>
+        <w:pStyle w:val="ListParagraph"/>
+        <w:numPr>
+          <w:ilvl w:val="0"/>
+          <w:numId w:val="2"/>
+        </w:numPr>
+        <w:rPr>
+          <w:rFonts w:ascii="Times New Roman" w:eastAsia="Times New Roman" w:hAnsi="Times New Roman" w:cs="Times New Roman"/>
+          <w:lang w:eastAsia="en-GB"/>
+        </w:rPr>
+      </w:pPr>
+      <w:r>
+        <w:rPr>
+          <w:rFonts w:ascii="Times" w:hAnsi="Times" w:cs="Courier New"/>
+          <w:lang w:val="de-DE"/>
+        </w:rPr>
+        <w:t>Memory Comsumtion</w:t>
+      </w:r>
+      <w:r>
+        <w:rPr>
+          <w:rFonts w:ascii="Times" w:hAnsi="Times" w:cs="Courier New"/>
+          <w:lang w:val="de-DE"/>
+        </w:rPr>
+        <w:br/>
+      </w:r>
+      <w:r>
+        <w:rPr>
+          <w:rFonts w:ascii="Helvetica Neue" w:eastAsia="Times New Roman" w:hAnsi="Helvetica Neue" w:cs="Times New Roman"/>
+          <w:color w:val="000000"/>
+          <w:sz w:val="21"/>
+          <w:szCs w:val="21"/>
+          <w:shd w:val="clear" w:color="auto" w:fill="FFFFFF"/>
+          <w:lang w:eastAsia="en-GB"/>
+        </w:rPr>
+        <w:t xml:space="preserve">PQ-code is a memory efficient data representation. </w:t>
+      </w:r>
+    </w:p>
+    <w:p>
+      <w:pPr>
+        <w:pStyle w:val="ListParagraph"/>
+        <w:rPr>
+          <w:rFonts w:ascii="Times New Roman" w:eastAsia="Times New Roman" w:hAnsi="Times New Roman" w:cs="Times New Roman"/>
+          <w:lang w:val="de-DE" w:eastAsia="en-GB"/>
+        </w:rPr>
+      </w:pPr>
+      <w:r>
+        <w:rPr>
+          <w:rFonts w:ascii="Helvetica Neue" w:eastAsia="Times New Roman" w:hAnsi="Helvetica Neue" w:cs="Times New Roman"/>
+          <w:color w:val="000000"/>
+          <w:sz w:val="21"/>
+          <w:szCs w:val="21"/>
+          <w:shd w:val="clear" w:color="auto" w:fill="FFFFFF"/>
+          <w:lang w:eastAsia="en-GB"/>
+        </w:rPr>
+        <w:t xml:space="preserve">The original </w:t>
+      </w:r>
+      <w:r>
+        <w:rPr>
+          <w:rFonts w:ascii="Helvetica Neue" w:eastAsia="Times New Roman" w:hAnsi="Helvetica Neue" w:cs="Times New Roman"/>
+          <w:color w:val="000000"/>
+          <w:sz w:val="21"/>
+          <w:szCs w:val="21"/>
+          <w:shd w:val="clear" w:color="auto" w:fill="FFFFFF"/>
+          <w:lang w:val="de-DE" w:eastAsia="en-GB"/>
+        </w:rPr>
+        <w:t xml:space="preserve">100 </w:t>
+      </w:r>
+      <w:r>
+        <w:rPr>
+          <w:rFonts w:ascii="Helvetica Neue" w:eastAsia="Times New Roman" w:hAnsi="Helvetica Neue" w:cs="Times New Roman"/>
+          <w:color w:val="000000"/>
+          <w:sz w:val="21"/>
+          <w:szCs w:val="21"/>
+          <w:shd w:val="clear" w:color="auto" w:fill="FFFFFF"/>
+          <w:lang w:eastAsia="en-GB"/>
+        </w:rPr>
+        <w:t>D vector requies </w:t>
+      </w:r>
+      <w:r>
+        <w:rPr>
+          <w:rFonts w:ascii="Times New Roman" w:eastAsia="Times New Roman" w:hAnsi="Times New Roman" w:cs="Times New Roman"/>
+          <w:lang w:eastAsia="en-GB"/>
+        </w:rPr>
+        <w:fldChar w:fldCharType="begin"/>
+      </w:r>
+      <w:r>
+        <w:rPr>
+          <w:rFonts w:ascii="Times New Roman" w:eastAsia="Times New Roman" w:hAnsi="Times New Roman" w:cs="Times New Roman"/>
+          <w:lang w:eastAsia="en-GB"/>
+        </w:rPr>
+        <w:instrText xml:space="preserve"> INCLUDEPICTURE "https://render.githubusercontent.com/render/math?math=6%20%2A%2064%20%3D%20384&amp;mode=inline" \* MERGEFORMATINET </w:instrText>
+      </w:r>
+      <w:r>
+        <w:rPr>
+          <w:rFonts w:ascii="Times New Roman" w:eastAsia="Times New Roman" w:hAnsi="Times New Roman" w:cs="Times New Roman"/>
+          <w:lang w:eastAsia="en-GB"/>
+        </w:rPr>
+        <w:fldChar w:fldCharType="separate"/>
+      </w:r>
+      <w:r>
+        <w:rPr>
+          <w:noProof/>
+          <w:lang w:eastAsia="en-GB"/>
+        </w:rPr>
+        <mc:AlternateContent>
+          <mc:Choice Requires="wps">
+            <w:drawing>
+              <wp:inline distT="0" distB="0" distL="0" distR="0" wp14:anchorId="7FB0BD1A" wp14:editId="4718BC4C">
+                <wp:extent cx="307975" cy="307975"/>
+                <wp:effectExtent l="0" t="0" r="0" b="0"/>
+                <wp:docPr id="5" name="Rectangle 5" descr="$6 * 64 = 384$"/>
+                <wp:cNvGraphicFramePr>
+                  <a:graphicFrameLocks xmlns:a="http://schemas.openxmlformats.org/drawingml/2006/main" noChangeAspect="1"/>
+                </wp:cNvGraphicFramePr>
+                <a:graphic xmlns:a="http://schemas.openxmlformats.org/drawingml/2006/main">
+                  <a:graphicData uri="http://schemas.microsoft.com/office/word/2010/wordprocessingShape">
+                    <wps:wsp>
+                      <wps:cNvSpPr>
+                        <a:spLocks noChangeAspect="1" noChangeArrowheads="1"/>
+                      </wps:cNvSpPr>
+                      <wps:spPr bwMode="auto">
+                        <a:xfrm>
+                          <a:off x="0" y="0"/>
+                          <a:ext cx="307975" cy="307975"/>
+                        </a:xfrm>
+                        <a:prstGeom prst="rect">
+                          <a:avLst/>
+                        </a:prstGeom>
+                        <a:noFill/>
+                        <a:ln>
+                          <a:noFill/>
+                        </a:ln>
+                        <a:extLst>
+                          <a:ext uri="{909E8E84-426E-40DD-AFC4-6F175D3DCCD1}">
+                            <a14:hiddenFill xmlns:a14="http://schemas.microsoft.com/office/drawing/2010/main">
+                              <a:solidFill>
+                                <a:srgbClr val="FFFFFF"/>
+                              </a:solidFill>
+                            </a14:hiddenFill>
+                          </a:ext>
+                          <a:ext uri="{91240B29-F687-4F45-9708-019B960494DF}">
+                            <a14:hiddenLine xmlns:a14="http://schemas.microsoft.com/office/drawing/2010/main" w="9525">
+                              <a:solidFill>
+                                <a:srgbClr val="000000"/>
+                              </a:solidFill>
+                              <a:miter lim="800000"/>
+                              <a:headEnd/>
+                              <a:tailEnd/>
+                            </a14:hiddenLine>
+                          </a:ext>
+                        </a:extLst>
+                      </wps:spPr>
+                      <wps:bodyPr rot="0" vert="horz" wrap="square" lIns="91440" tIns="45720" rIns="91440" bIns="45720" anchor="t" anchorCtr="0" upright="1">
+                        <a:noAutofit/>
+                      </wps:bodyPr>
+                    </wps:wsp>
+                  </a:graphicData>
+                </a:graphic>
+              </wp:inline>
+            </w:drawing>
+          </mc:Choice>
+          <mc:Fallback>
+            <w:pict>
+              <v:rect w14:anchorId="4DF7AB3E" id="Rectangle 5" o:spid="_x0000_s1026" alt="$6 * 64 = 384$" style="width:24.25pt;height:24.25pt;visibility:visible;mso-wrap-style:square;mso-left-percent:-10001;mso-top-percent:-10001;mso-position-horizontal:absolute;mso-position-horizontal-relative:char;mso-position-vertical:absolute;mso-position-vertical-relative:line;mso-left-percent:-10001;mso-top-percent:-10001;v-text-anchor:top" o:gfxdata="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" filled="f" stroked="f">
+                <o:lock v:ext="edit" aspectratio="t"/>
+                <w10:anchorlock/>
+              </v:rect>
+            </w:pict>
+          </mc:Fallback>
+        </mc:AlternateContent>
+      </w:r>
+      <w:r>
+        <w:rPr>
+          <w:rFonts w:ascii="Times New Roman" w:eastAsia="Times New Roman" w:hAnsi="Times New Roman" w:cs="Times New Roman"/>
+          <w:lang w:eastAsia="en-GB"/>
+        </w:rPr>
+        <w:fldChar w:fldCharType="end"/>
+      </w:r>
+      <w:r>
+        <w:rPr>
+          <w:rFonts w:ascii="Helvetica Neue" w:eastAsia="Times New Roman" w:hAnsi="Helvetica Neue" w:cs="Times New Roman"/>
+          <w:color w:val="000000"/>
+          <w:sz w:val="21"/>
+          <w:szCs w:val="21"/>
+          <w:shd w:val="clear" w:color="auto" w:fill="FFFFFF"/>
+          <w:lang w:val="de-DE" w:eastAsia="en-GB"/>
+        </w:rPr>
+        <w:t xml:space="preserve"> </w:t>
+      </w:r>
+      <w:r>
+        <w:rPr>
+          <w:rFonts w:ascii="Helvetica Neue" w:eastAsia="Times New Roman" w:hAnsi="Helvetica Neue" w:cs="Times New Roman"/>
+          <w:color w:val="000000"/>
+          <w:sz w:val="21"/>
+          <w:szCs w:val="21"/>
+          <w:shd w:val="clear" w:color="auto" w:fill="FFFFFF"/>
+          <w:lang w:val="de-DE" w:eastAsia="en-GB"/>
+        </w:rPr>
+        <w:t>100</w:t>
+      </w:r>
+      <w:r>
+        <w:rPr>
+          <w:rFonts w:ascii="Helvetica Neue" w:eastAsia="Times New Roman" w:hAnsi="Helvetica Neue" w:cs="Times New Roman"/>
+          <w:color w:val="000000"/>
+          <w:sz w:val="21"/>
+          <w:szCs w:val="21"/>
+          <w:shd w:val="clear" w:color="auto" w:fill="FFFFFF"/>
+          <w:lang w:val="de-DE" w:eastAsia="en-GB"/>
+        </w:rPr>
+        <w:t xml:space="preserve"> * 64 = </w:t>
+      </w:r>
+      <w:r>
+        <w:rPr>
+          <w:rFonts w:ascii="Helvetica Neue" w:eastAsia="Times New Roman" w:hAnsi="Helvetica Neue" w:cs="Times New Roman"/>
+          <w:color w:val="000000"/>
+          <w:sz w:val="21"/>
+          <w:szCs w:val="21"/>
+          <w:shd w:val="clear" w:color="auto" w:fill="FFFFFF"/>
+          <w:lang w:val="de-DE" w:eastAsia="en-GB"/>
+        </w:rPr>
+        <w:t>6400</w:t>
+      </w:r>
+      <w:r>
+        <w:rPr>
+          <w:rFonts w:ascii="Helvetica Neue" w:eastAsia="Times New Roman" w:hAnsi="Helvetica Neue" w:cs="Times New Roman"/>
+          <w:color w:val="000000"/>
+          <w:sz w:val="21"/>
+          <w:szCs w:val="21"/>
+          <w:shd w:val="clear" w:color="auto" w:fill="FFFFFF"/>
+          <w:lang w:val="de-DE" w:eastAsia="en-GB"/>
+        </w:rPr>
+        <w:t xml:space="preserve"> </w:t>
+      </w:r>
+      <w:r>
+        <w:rPr>
+          <w:rFonts w:ascii="Helvetica Neue" w:eastAsia="Times New Roman" w:hAnsi="Helvetica Neue" w:cs="Times New Roman"/>
+          <w:color w:val="000000"/>
+          <w:sz w:val="21"/>
+          <w:szCs w:val="21"/>
+          <w:shd w:val="clear" w:color="auto" w:fill="FFFFFF"/>
+          <w:lang w:eastAsia="en-GB"/>
+        </w:rPr>
+        <w:t>bit if 64 bit float is used for each element. On the other, a PQ-code requires only </w:t>
+      </w:r>
+      <w:r>
+        <w:rPr>
+          <w:rFonts w:ascii="Times New Roman" w:eastAsia="Times New Roman" w:hAnsi="Times New Roman" w:cs="Times New Roman"/>
+          <w:lang w:eastAsia="en-GB"/>
+        </w:rPr>
+        <w:fldChar w:fldCharType="begin"/>
+      </w:r>
+      <w:r>
+        <w:rPr>
+          <w:rFonts w:ascii="Times New Roman" w:eastAsia="Times New Roman" w:hAnsi="Times New Roman" w:cs="Times New Roman"/>
+          <w:lang w:eastAsia="en-GB"/>
+        </w:rPr>
+        <w:instrText xml:space="preserve"> INCLUDEPICTURE "https://render.githubusercontent.com/render/math?math=2%20%2A%20%5Clog_2%20256%20%3D%2016&amp;mode=inline" \* MERGEFORMATINET </w:instrText>
+      </w:r>
+      <w:r>
+        <w:rPr>
+          <w:rFonts w:ascii="Times New Roman" w:eastAsia="Times New Roman" w:hAnsi="Times New Roman" w:cs="Times New Roman"/>
+          <w:lang w:eastAsia="en-GB"/>
+        </w:rPr>
+        <w:fldChar w:fldCharType="separate"/>
+      </w:r>
+      <w:r>
+        <w:rPr>
+          <w:rFonts w:ascii="Times New Roman" w:eastAsia="Times New Roman" w:hAnsi="Times New Roman" w:cs="Times New Roman"/>
+          <w:lang w:eastAsia="en-GB"/>
+        </w:rPr>
+        <w:fldChar w:fldCharType="end"/>
+      </w:r>
+      <w:r>
+        <w:rPr>
+          <w:rFonts w:ascii="Times New Roman" w:eastAsia="Times New Roman" w:hAnsi="Times New Roman" w:cs="Times New Roman"/>
+          <w:lang w:val="de-DE" w:eastAsia="en-GB"/>
+        </w:rPr>
+        <w:t>20 Dimension</w:t>
+      </w:r>
+      <w:r>
+        <w:rPr>
+          <w:rFonts w:ascii="Times New Roman" w:eastAsia="Times New Roman" w:hAnsi="Times New Roman" w:cs="Times New Roman"/>
+          <w:lang w:val="de-DE" w:eastAsia="en-GB"/>
+        </w:rPr>
+        <w:t xml:space="preserve"> * log2(256) =</w:t>
+      </w:r>
+      <w:r>
+        <w:rPr>
+          <w:rFonts w:ascii="Times New Roman" w:eastAsia="Times New Roman" w:hAnsi="Times New Roman" w:cs="Times New Roman"/>
+          <w:lang w:val="de-DE" w:eastAsia="en-GB"/>
+        </w:rPr>
+        <w:t xml:space="preserve">  20 * 8 =  160</w:t>
+      </w:r>
+      <w:r>
+        <w:rPr>
+          <w:rFonts w:ascii="Helvetica Neue" w:eastAsia="Times New Roman" w:hAnsi="Helvetica Neue" w:cs="Times New Roman"/>
+          <w:color w:val="000000"/>
+          <w:sz w:val="21"/>
+          <w:szCs w:val="21"/>
+          <w:shd w:val="clear" w:color="auto" w:fill="FFFFFF"/>
+          <w:lang w:eastAsia="en-GB"/>
+        </w:rPr>
+        <w:t>bit.</w:t>
+      </w:r>
+    </w:p>
+    <w:p>
+      <w:pPr>
+        <w:pStyle w:val="PlainText"/>
+        <w:ind w:left="720"/>
+        <w:rPr>
+          <w:rFonts w:ascii="Times" w:hAnsi="Times" w:cs="Courier New"/>
+          <w:lang w:val="de-DE"/>
+        </w:rPr>
+      </w:pPr>
+    </w:p>
+    <w:p>
+      <w:pPr>
+        <w:pStyle w:val="PlainText"/>
+        <w:rPr>
+          <w:rFonts w:ascii="Times" w:hAnsi="Times" w:cs="Courier New"/>
+        </w:rPr>
+      </w:pPr>
+    </w:p>
+    <w:p>
+      <w:pPr>
+        <w:pStyle w:val="PlainText"/>
+        <w:numPr>
+          <w:ilvl w:val="0"/>
+          <w:numId w:val="2"/>
+        </w:numPr>
+        <w:rPr>
+          <w:rFonts w:ascii="Times" w:hAnsi="Times" w:cs="Courier New"/>
+        </w:rPr>
+      </w:pPr>
+      <w:r>
+        <w:rPr>
+          <w:rFonts w:ascii="Times" w:hAnsi="Times" w:cs="Courier New"/>
+        </w:rPr>
+        <w:t>Problem of product quantization</w:t>
+      </w:r>
+    </w:p>
+    <w:p>
+      <w:pPr>
+        <w:pStyle w:val="PlainText"/>
+        <w:rPr>
+          <w:rFonts w:ascii="Times" w:hAnsi="Times" w:cs="Courier New"/>
+          <w:lang w:val="de-DE"/>
+        </w:rPr>
+      </w:pPr>
+      <w:r>
+        <w:rPr>
+          <w:rFonts w:ascii="Times" w:hAnsi="Times" w:cs="Courier New"/>
+          <w:lang w:val="de-DE"/>
+        </w:rPr>
+        <w:t xml:space="preserve">PQKmeans can not work with </w:t>
+      </w:r>
+      <w:r>
+        <w:rPr>
+          <w:rFonts w:ascii="Times" w:hAnsi="Times" w:cs="Courier New"/>
+          <w:lang w:val="de-DE"/>
+        </w:rPr>
+        <w:t>big data (e.g: 100 dimension with 6 , 7 milion data)</w:t>
       </w:r>
     </w:p>
     <w:p>
@@ -638,7 +1155,7 @@
           <w:lang w:val="de-DE"/>
         </w:rPr>
       </w:pPr>
-      <w:hyperlink r:id="rId4" w:history="1">
+      <w:hyperlink r:id="rId8" w:history="1">
         <w:r>
           <w:rPr>
             <w:rStyle w:val="Hyperlink"/>
@@ -666,7 +1183,6 @@
         <w:rPr>
           <w:rFonts w:ascii="Times" w:hAnsi="Times" w:cs="Courier New"/>
         </w:rPr>
-        <w:lastRenderedPageBreak/>
         <w:t>Binary Code Embedding Methods</w:t>
       </w:r>
     </w:p>
@@ -685,6 +1201,219 @@
     </w:sectPr>
   </w:body>
 </w:document>
+</file>
+
+<file path=word/numbering.xml><?xml version="1.0" encoding="utf-8"?>
+<w:numbering xmlns:wpc="http://schemas.microsoft.com/office/word/2010/wordprocessingCanvas" xmlns:cx="http://schemas.microsoft.com/office/drawing/2014/chartex" xmlns:cx1="http://schemas.microsoft.com/office/drawing/2015/9/8/chartex" xmlns:cx2="http://schemas.microsoft.com/office/drawing/2015/10/21/chartex" xmlns:cx3="http://schemas.microsoft.com/office/drawing/2016/5/9/chartex" xmlns:cx4="http://schemas.microsoft.com/office/drawing/2016/5/10/chartex" xmlns:cx5="http://schemas.microsoft.com/office/drawing/2016/5/11/chartex" xmlns:cx6="http://schemas.microsoft.com/office/drawing/2016/5/12/chartex" xmlns:cx7="http://schemas.microsoft.com/office/drawing/2016/5/13/chartex" xmlns:cx8="http://schemas.microsoft.com/office/drawing/2016/5/14/chartex" xmlns:mc="http://schemas.openxmlformats.org/markup-compatibility/2006" xmlns:aink="http://schemas.microsoft.com/office/drawing/2016/ink" xmlns:am3d="http://schemas.microsoft.com/office/drawing/2017/model3d" xmlns:o="urn:schemas-microsoft-com:office:office" xmlns:r="http://schemas.openxmlformats.org/officeDocument/2006/relationships" xmlns:m="http://schemas.openxmlformats.org/officeDocument/2006/math" xmlns:v="urn:schemas-microsoft-com:vml" xmlns:wp14="http://schemas.microsoft.com/office/word/2010/wordprocessingDrawing" xmlns:wp="http://schemas.openxmlformats.org/drawingml/2006/wordprocessingDrawing" xmlns:w10="urn:schemas-microsoft-com:office:word" xmlns:w="http://schemas.openxmlformats.org/wordprocessingml/2006/main" xmlns:w14="http://schemas.microsoft.com/office/word/2010/wordml" xmlns:w15="http://schemas.microsoft.com/office/word/2012/wordml" xmlns:w16cex="http://schemas.microsoft.com/office/word/2018/wordml/cex" xmlns:w16cid="http://schemas.microsoft.com/office/word/2016/wordml/cid" xmlns:w16="http://schemas.microsoft.com/office/word/2018/wordml" xmlns:w16se="http://schemas.microsoft.com/office/word/2015/wordml/symex" xmlns:wpg="http://schemas.microsoft.com/office/word/2010/wordprocessingGroup" xmlns:wpi="http://schemas.microsoft.com/office/word/2010/wordprocessingInk" xmlns:wne="http://schemas.microsoft.com/office/word/2006/wordml" xmlns:wps="http://schemas.microsoft.com/office/word/2010/wordprocessingShape" mc:Ignorable="w14 w15 w16se w16cid w16 w16cex wp14">
+  <w:abstractNum w:abstractNumId="0" w15:restartNumberingAfterBreak="0">
+    <w:nsid w:val="2C683FD3"/>
+    <w:multiLevelType w:val="hybridMultilevel"/>
+    <w:tmpl w:val="FC3876B6"/>
+    <w:lvl w:ilvl="0" w:tplc="0809000F">
+      <w:start w:val="1"/>
+      <w:numFmt w:val="decimal"/>
+      <w:lvlText w:val="%1."/>
+      <w:lvlJc w:val="left"/>
+      <w:pPr>
+        <w:ind w:left="720" w:hanging="360"/>
+      </w:pPr>
+      <w:rPr>
+        <w:rFonts w:hint="default"/>
+      </w:rPr>
+    </w:lvl>
+    <w:lvl w:ilvl="1" w:tplc="08090019" w:tentative="1">
+      <w:start w:val="1"/>
+      <w:numFmt w:val="lowerLetter"/>
+      <w:lvlText w:val="%2."/>
+      <w:lvlJc w:val="left"/>
+      <w:pPr>
+        <w:ind w:left="1440" w:hanging="360"/>
+      </w:pPr>
+    </w:lvl>
+    <w:lvl w:ilvl="2" w:tplc="0809001B" w:tentative="1">
+      <w:start w:val="1"/>
+      <w:numFmt w:val="lowerRoman"/>
+      <w:lvlText w:val="%3."/>
+      <w:lvlJc w:val="right"/>
+      <w:pPr>
+        <w:ind w:left="2160" w:hanging="180"/>
+      </w:pPr>
+    </w:lvl>
+    <w:lvl w:ilvl="3" w:tplc="0809000F" w:tentative="1">
+      <w:start w:val="1"/>
+      <w:numFmt w:val="decimal"/>
+      <w:lvlText w:val="%4."/>
+      <w:lvlJc w:val="left"/>
+      <w:pPr>
+        <w:ind w:left="2880" w:hanging="360"/>
+      </w:pPr>
+    </w:lvl>
+    <w:lvl w:ilvl="4" w:tplc="08090019" w:tentative="1">
+      <w:start w:val="1"/>
+      <w:numFmt w:val="lowerLetter"/>
+      <w:lvlText w:val="%5."/>
+      <w:lvlJc w:val="left"/>
+      <w:pPr>
+        <w:ind w:left="3600" w:hanging="360"/>
+      </w:pPr>
+    </w:lvl>
+    <w:lvl w:ilvl="5" w:tplc="0809001B" w:tentative="1">
+      <w:start w:val="1"/>
+      <w:numFmt w:val="lowerRoman"/>
+      <w:lvlText w:val="%6."/>
+      <w:lvlJc w:val="right"/>
+      <w:pPr>
+        <w:ind w:left="4320" w:hanging="180"/>
+      </w:pPr>
+    </w:lvl>
+    <w:lvl w:ilvl="6" w:tplc="0809000F" w:tentative="1">
+      <w:start w:val="1"/>
+      <w:numFmt w:val="decimal"/>
+      <w:lvlText w:val="%7."/>
+      <w:lvlJc w:val="left"/>
+      <w:pPr>
+        <w:ind w:left="5040" w:hanging="360"/>
+      </w:pPr>
+    </w:lvl>
+    <w:lvl w:ilvl="7" w:tplc="08090019" w:tentative="1">
+      <w:start w:val="1"/>
+      <w:numFmt w:val="lowerLetter"/>
+      <w:lvlText w:val="%8."/>
+      <w:lvlJc w:val="left"/>
+      <w:pPr>
+        <w:ind w:left="5760" w:hanging="360"/>
+      </w:pPr>
+    </w:lvl>
+    <w:lvl w:ilvl="8" w:tplc="0809001B" w:tentative="1">
+      <w:start w:val="1"/>
+      <w:numFmt w:val="lowerRoman"/>
+      <w:lvlText w:val="%9."/>
+      <w:lvlJc w:val="right"/>
+      <w:pPr>
+        <w:ind w:left="6480" w:hanging="180"/>
+      </w:pPr>
+    </w:lvl>
+  </w:abstractNum>
+  <w:abstractNum w:abstractNumId="1" w15:restartNumberingAfterBreak="0">
+    <w:nsid w:val="652D4E60"/>
+    <w:multiLevelType w:val="multilevel"/>
+    <w:tmpl w:val="FB14B860"/>
+    <w:lvl w:ilvl="0">
+      <w:start w:val="1"/>
+      <w:numFmt w:val="decimal"/>
+      <w:lvlText w:val="%1"/>
+      <w:lvlJc w:val="left"/>
+      <w:pPr>
+        <w:ind w:left="360" w:hanging="360"/>
+      </w:pPr>
+      <w:rPr>
+        <w:rFonts w:hint="default"/>
+      </w:rPr>
+    </w:lvl>
+    <w:lvl w:ilvl="1">
+      <w:start w:val="1"/>
+      <w:numFmt w:val="decimal"/>
+      <w:lvlText w:val="%1.%2"/>
+      <w:lvlJc w:val="left"/>
+      <w:pPr>
+        <w:ind w:left="360" w:hanging="360"/>
+      </w:pPr>
+      <w:rPr>
+        <w:rFonts w:hint="default"/>
+      </w:rPr>
+    </w:lvl>
+    <w:lvl w:ilvl="2">
+      <w:start w:val="1"/>
+      <w:numFmt w:val="decimal"/>
+      <w:lvlText w:val="%1.%2.%3"/>
+      <w:lvlJc w:val="left"/>
+      <w:pPr>
+        <w:ind w:left="720" w:hanging="720"/>
+      </w:pPr>
+      <w:rPr>
+        <w:rFonts w:hint="default"/>
+      </w:rPr>
+    </w:lvl>
+    <w:lvl w:ilvl="3">
+      <w:start w:val="1"/>
+      <w:numFmt w:val="decimal"/>
+      <w:lvlText w:val="%1.%2.%3.%4"/>
+      <w:lvlJc w:val="left"/>
+      <w:pPr>
+        <w:ind w:left="720" w:hanging="720"/>
+      </w:pPr>
+      <w:rPr>
+        <w:rFonts w:hint="default"/>
+      </w:rPr>
+    </w:lvl>
+    <w:lvl w:ilvl="4">
+      <w:start w:val="1"/>
+      <w:numFmt w:val="decimal"/>
+      <w:lvlText w:val="%1.%2.%3.%4.%5"/>
+      <w:lvlJc w:val="left"/>
+      <w:pPr>
+        <w:ind w:left="1080" w:hanging="1080"/>
+      </w:pPr>
+      <w:rPr>
+        <w:rFonts w:hint="default"/>
+      </w:rPr>
+    </w:lvl>
+    <w:lvl w:ilvl="5">
+      <w:start w:val="1"/>
+      <w:numFmt w:val="decimal"/>
+      <w:lvlText w:val="%1.%2.%3.%4.%5.%6"/>
+      <w:lvlJc w:val="left"/>
+      <w:pPr>
+        <w:ind w:left="1080" w:hanging="1080"/>
+      </w:pPr>
+      <w:rPr>
+        <w:rFonts w:hint="default"/>
+      </w:rPr>
+    </w:lvl>
+    <w:lvl w:ilvl="6">
+      <w:start w:val="1"/>
+      <w:numFmt w:val="decimal"/>
+      <w:lvlText w:val="%1.%2.%3.%4.%5.%6.%7"/>
+      <w:lvlJc w:val="left"/>
+      <w:pPr>
+        <w:ind w:left="1080" w:hanging="1080"/>
+      </w:pPr>
+      <w:rPr>
+        <w:rFonts w:hint="default"/>
+      </w:rPr>
+    </w:lvl>
+    <w:lvl w:ilvl="7">
+      <w:start w:val="1"/>
+      <w:numFmt w:val="decimal"/>
+      <w:lvlText w:val="%1.%2.%3.%4.%5.%6.%7.%8"/>
+      <w:lvlJc w:val="left"/>
+      <w:pPr>
+        <w:ind w:left="1440" w:hanging="1440"/>
+      </w:pPr>
+      <w:rPr>
+        <w:rFonts w:hint="default"/>
+      </w:rPr>
+    </w:lvl>
+    <w:lvl w:ilvl="8">
+      <w:start w:val="1"/>
+      <w:numFmt w:val="decimal"/>
+      <w:lvlText w:val="%1.%2.%3.%4.%5.%6.%7.%8.%9"/>
+      <w:lvlJc w:val="left"/>
+      <w:pPr>
+        <w:ind w:left="1440" w:hanging="1440"/>
+      </w:pPr>
+      <w:rPr>
+        <w:rFonts w:hint="default"/>
+      </w:rPr>
+    </w:lvl>
+  </w:abstractNum>
+  <w:num w:numId="1">
+    <w:abstractNumId w:val="1"/>
+  </w:num>
+  <w:num w:numId="2">
+    <w:abstractNumId w:val="0"/>
+  </w:num>
+</w:numbering>
 </file>
 
 <file path=word/styles.xml><?xml version="1.0" encoding="utf-8"?>
@@ -1157,6 +1886,31 @@
       <w:shd w:val="clear" w:color="auto" w:fill="E1DFDD"/>
     </w:rPr>
   </w:style>
+  <w:style w:type="paragraph" w:styleId="NormalWeb">
+    <w:name w:val="Normal (Web)"/>
+    <w:basedOn w:val="Normal"/>
+    <w:uiPriority w:val="99"/>
+    <w:unhideWhenUsed/>
+    <w:rsid w:val="00A32942"/>
+    <w:pPr>
+      <w:spacing w:before="100" w:beforeAutospacing="1" w:after="100" w:afterAutospacing="1"/>
+    </w:pPr>
+    <w:rPr>
+      <w:rFonts w:ascii="Times New Roman" w:eastAsia="Times New Roman" w:hAnsi="Times New Roman" w:cs="Times New Roman"/>
+      <w:lang w:eastAsia="en-GB"/>
+    </w:rPr>
+  </w:style>
+  <w:style w:type="paragraph" w:styleId="ListParagraph">
+    <w:name w:val="List Paragraph"/>
+    <w:basedOn w:val="Normal"/>
+    <w:uiPriority w:val="34"/>
+    <w:qFormat/>
+    <w:rsid w:val="0011012E"/>
+    <w:pPr>
+      <w:ind w:left="720"/>
+      <w:contextualSpacing/>
+    </w:pPr>
+  </w:style>
 </w:styles>
 </file>
 

</xml_diff>